<commit_message>
Modification activité d'introduction pour avoir des images libre de droit
</commit_message>
<xml_diff>
--- a/Cours/5eme/RogerVailland/Chapitre_B4/Documents/B4 - Additions de relatifs (A trou).docx
+++ b/Cours/5eme/RogerVailland/Chapitre_B4/Documents/B4 - Additions de relatifs (A trou).docx
@@ -15,24 +15,32 @@
     </w:p>
     <w:p>
       <w:pPr>
-        <w:spacing w:before="100" w:beforeAutospacing="1" w:after="100" w:afterAutospacing="1" w:line="240" w:lineRule="auto"/>
+        <w:spacing w:before="100" w:beforeAutospacing="1" w:after="0" w:line="240" w:lineRule="auto"/>
+        <w:rPr>
+          <w:noProof/>
+        </w:rPr>
+      </w:pPr>
+      <w:r>
+        <w:t>Arthur, le roi des barbares, possède beaucoup de pièces d'or, mais il en veut encore plus. Pour cela, il décide d'attaquer le village d'une troupe rivale. Pour atteindre ce village, il doit traverser un labyrinthe où, à chaque étape, il gagne ou perd des pièces d'or. Par exemple, s'il rencontre la case (+4), il gagne 4 pièces d'or ; s'il rencontre la case (-3), il perd 3 pièces d'or.</w:t>
+      </w:r>
+    </w:p>
+    <w:p>
+      <w:pPr>
+        <w:spacing w:after="0" w:line="240" w:lineRule="auto"/>
         <w:rPr>
           <w:rFonts w:eastAsia="Times New Roman" w:cs="Times New Roman"/>
           <w:lang w:eastAsia="fr-FR"/>
         </w:rPr>
       </w:pPr>
-      <w:r>
-        <w:t>Arthur, le roi des barbares, possède beaucoup de pièces d'or, mais il en veut encore plus. Pour cela, il décide d'attaquer le village d'une troupe rivale. Pour atteindre ce village, il doit traverser un labyrinthe où, à chaque étape, il gagne ou perd des pièces d'or. Par exemple, s'il rencontre la case (+4), il gagne 4 pièces d'or ; s'il rencontre la case (-3), il perd 3 pièces d'or.</w:t>
-      </w:r>
       <w:r>
         <w:rPr>
           <w:noProof/>
         </w:rPr>
         <w:drawing>
-          <wp:inline distT="0" distB="0" distL="0" distR="0" wp14:anchorId="22B2F4CB" wp14:editId="29AAF47A">
-            <wp:extent cx="6301740" cy="1744980"/>
-            <wp:effectExtent l="0" t="0" r="0" b="0"/>
-            <wp:docPr id="3" name="Image 3"/>
+          <wp:inline distT="0" distB="0" distL="0" distR="0" wp14:anchorId="51E5E5CD" wp14:editId="4E133255">
+            <wp:extent cx="6391275" cy="1764665"/>
+            <wp:effectExtent l="0" t="0" r="9525" b="6985"/>
+            <wp:docPr id="1" name="Graphique 1"/>
             <wp:cNvGraphicFramePr>
               <a:graphicFrameLocks xmlns:a="http://schemas.openxmlformats.org/drawingml/2006/main" noChangeAspect="1"/>
             </wp:cNvGraphicFramePr>
@@ -40,36 +48,29 @@
               <a:graphicData uri="http://schemas.openxmlformats.org/drawingml/2006/picture">
                 <pic:pic xmlns:pic="http://schemas.openxmlformats.org/drawingml/2006/picture">
                   <pic:nvPicPr>
-                    <pic:cNvPr id="0" name="Picture 1"/>
-                    <pic:cNvPicPr>
-                      <a:picLocks noChangeAspect="1" noChangeArrowheads="1"/>
-                    </pic:cNvPicPr>
+                    <pic:cNvPr id="1" name=""/>
+                    <pic:cNvPicPr/>
                   </pic:nvPicPr>
                   <pic:blipFill>
                     <a:blip r:embed="rId8">
                       <a:extLst>
-                        <a:ext uri="{28A0092B-C50C-407E-A947-70E740481C1C}">
-                          <a14:useLocalDpi xmlns:a14="http://schemas.microsoft.com/office/drawing/2010/main" val="0"/>
+                        <a:ext uri="{96DAC541-7B7A-43D3-8B79-37D633B846F1}">
+                          <asvg:svgBlip xmlns:asvg="http://schemas.microsoft.com/office/drawing/2016/SVG/main" r:embed="rId9"/>
                         </a:ext>
                       </a:extLst>
                     </a:blip>
-                    <a:srcRect/>
                     <a:stretch>
                       <a:fillRect/>
                     </a:stretch>
                   </pic:blipFill>
-                  <pic:spPr bwMode="auto">
+                  <pic:spPr>
                     <a:xfrm>
                       <a:off x="0" y="0"/>
-                      <a:ext cx="6301740" cy="1744980"/>
+                      <a:ext cx="6391275" cy="1764665"/>
                     </a:xfrm>
                     <a:prstGeom prst="rect">
                       <a:avLst/>
                     </a:prstGeom>
-                    <a:noFill/>
-                    <a:ln>
-                      <a:noFill/>
-                    </a:ln>
                   </pic:spPr>
                 </pic:pic>
               </a:graphicData>
@@ -156,7 +157,7 @@
           <w:rFonts w:eastAsia="Times New Roman" w:cs="Times New Roman"/>
           <w:lang w:eastAsia="fr-FR"/>
         </w:rPr>
-        <w:t>En s'inspirant du travail fait ci-dessus, proposer des réponses pour les calculs suivants :</w:t>
+        <w:t>En s'inspirant du travail fait ci-dessus, proposer des réponses pour les calculs suivant :</w:t>
       </w:r>
     </w:p>
     <w:tbl>
@@ -758,10 +759,10 @@
                           <pic:cNvPicPr/>
                         </pic:nvPicPr>
                         <pic:blipFill>
-                          <a:blip r:embed="rId9">
+                          <a:blip r:embed="rId10">
                             <a:extLst>
                               <a:ext uri="{96DAC541-7B7A-43D3-8B79-37D633B846F1}">
-                                <asvg:svgBlip xmlns:asvg="http://schemas.microsoft.com/office/drawing/2016/SVG/main" r:embed="rId10"/>
+                                <asvg:svgBlip xmlns:asvg="http://schemas.microsoft.com/office/drawing/2016/SVG/main" r:embed="rId11"/>
                               </a:ext>
                             </a:extLst>
                           </a:blip>
@@ -816,10 +817,10 @@
                           <pic:cNvPicPr/>
                         </pic:nvPicPr>
                         <pic:blipFill>
-                          <a:blip r:embed="rId11">
+                          <a:blip r:embed="rId12">
                             <a:extLst>
                               <a:ext uri="{96DAC541-7B7A-43D3-8B79-37D633B846F1}">
-                                <asvg:svgBlip xmlns:asvg="http://schemas.microsoft.com/office/drawing/2016/SVG/main" r:embed="rId12"/>
+                                <asvg:svgBlip xmlns:asvg="http://schemas.microsoft.com/office/drawing/2016/SVG/main" r:embed="rId13"/>
                               </a:ext>
                             </a:extLst>
                           </a:blip>
@@ -874,10 +875,10 @@
                           <pic:cNvPicPr/>
                         </pic:nvPicPr>
                         <pic:blipFill>
-                          <a:blip r:embed="rId13">
+                          <a:blip r:embed="rId14">
                             <a:extLst>
                               <a:ext uri="{96DAC541-7B7A-43D3-8B79-37D633B846F1}">
-                                <asvg:svgBlip xmlns:asvg="http://schemas.microsoft.com/office/drawing/2016/SVG/main" r:embed="rId14"/>
+                                <asvg:svgBlip xmlns:asvg="http://schemas.microsoft.com/office/drawing/2016/SVG/main" r:embed="rId15"/>
                               </a:ext>
                             </a:extLst>
                           </a:blip>
@@ -1927,15 +1928,6 @@
     </w:p>
     <w:p>
       <w:pPr>
-        <w:pStyle w:val="Paragraphedeliste"/>
-        <w:rPr>
-          <w:rFonts w:eastAsiaTheme="majorEastAsia" w:cstheme="majorBidi"/>
-        </w:rPr>
-      </w:pPr>
-    </w:p>
-    <w:p>
-      <w:pPr>
-        <w:pStyle w:val="Paragraphedeliste"/>
         <w:rPr>
           <w:rFonts w:eastAsiaTheme="majorEastAsia" w:cstheme="majorBidi"/>
         </w:rPr>
@@ -2128,11 +2120,10 @@
         </m:d>
       </m:oMath>
     </w:p>
-    <w:p/>
     <w:sectPr>
-      <w:footerReference w:type="default" r:id="rId15"/>
-      <w:headerReference w:type="first" r:id="rId16"/>
-      <w:footerReference w:type="first" r:id="rId17"/>
+      <w:footerReference w:type="default" r:id="rId16"/>
+      <w:headerReference w:type="first" r:id="rId17"/>
+      <w:footerReference w:type="first" r:id="rId18"/>
       <w:type w:val="continuous"/>
       <w:pgSz w:w="11906" w:h="16838"/>
       <w:pgMar w:top="567" w:right="707" w:bottom="426" w:left="1134" w:header="708" w:footer="123" w:gutter="0"/>

</xml_diff>